<commit_message>
#4. Update Station diagram.(add station load information)
</commit_message>
<xml_diff>
--- a/docs/architecture/architecture_CircleFilte.docx
+++ b/docs/architecture/architecture_CircleFilte.docx
@@ -143,12 +143,12 @@
             <wp:extent cy="266700" cx="596900"/>
             <wp:effectExtent t="0" b="0" r="0" l="0"/>
             <wp:wrapSquare distR="114300" distT="0" distB="0" wrapText="bothSides" distL="114300"/>
-            <wp:docPr id="9" name="image03.png"/>
+            <wp:docPr id="9" name="image05.png"/>
             <a:graphic>
               <a:graphicData uri="http://schemas.openxmlformats.org/drawingml/2006/picture">
                 <pic:pic>
                   <pic:nvPicPr>
-                    <pic:cNvPr id="0" name="image03.png"/>
+                    <pic:cNvPr id="0" name="image05.png"/>
                     <pic:cNvPicPr preferRelativeResize="0"/>
                   </pic:nvPicPr>
                   <pic:blipFill>
@@ -442,7 +442,7 @@
     <w:tbl>
       <w:tblPr>
         <w:bidiVisual w:val="0"/>
-        <w:tblW w:w="9359.0" w:type="dxa"/>
+        <w:tblW w:w="9716.0" w:type="dxa"/>
         <w:jc w:val="left"/>
         <w:tblBorders>
           <w:top w:color="bfbfbf" w:space="0" w:val="single" w:sz="4"/>
@@ -457,8 +457,9 @@
       <w:tblGrid>
         <w:gridCol w:w="579"/>
         <w:gridCol w:w="1412"/>
-        <w:gridCol w:w="5801"/>
-        <w:gridCol w:w="1567"/>
+        <w:gridCol w:w="5595"/>
+        <w:gridCol w:w="675"/>
+        <w:gridCol w:w="1455"/>
       </w:tblGrid>
       <w:tr>
         <w:trPr>
@@ -564,6 +565,40 @@
             </w:r>
           </w:p>
         </w:tc>
+        <w:tc>
+          <w:tcPr>
+            <w:shd w:fill="cbcbcb"/>
+            <w:tcMar>
+              <w:top w:w="100.0" w:type="dxa"/>
+              <w:left w:w="115.0" w:type="dxa"/>
+              <w:bottom w:w="100.0" w:type="dxa"/>
+              <w:right w:w="115.0" w:type="dxa"/>
+            </w:tcMar>
+          </w:tcPr>
+          <w:p>
+            <w:pPr>
+              <w:keepNext w:val="0"/>
+              <w:keepLines w:val="0"/>
+              <w:widowControl w:val="0"/>
+              <w:spacing w:lineRule="auto" w:after="0" w:line="240" w:before="0"/>
+              <w:ind w:left="0" w:firstLine="0" w:right="0"/>
+              <w:contextualSpacing w:val="0"/>
+              <w:jc w:val="center"/>
+            </w:pPr>
+            <w:r>
+              <w:rPr>
+                <w:b w:val="1"/>
+                <w:rtl w:val="0"/>
+              </w:rPr>
+              <w:t xml:space="preserve">Дата изменений</w:t>
+            </w:r>
+            <w:r>
+              <w:rPr>
+                <w:rtl w:val="0"/>
+              </w:rPr>
+            </w:r>
+          </w:p>
+        </w:tc>
       </w:tr>
       <w:tr>
         <w:trPr>
@@ -666,6 +701,33 @@
             </w:r>
           </w:p>
         </w:tc>
+        <w:tc>
+          <w:tcPr>
+            <w:shd w:fill="f2f2f2"/>
+            <w:tcMar>
+              <w:top w:w="100.0" w:type="dxa"/>
+              <w:left w:w="115.0" w:type="dxa"/>
+              <w:bottom w:w="100.0" w:type="dxa"/>
+              <w:right w:w="115.0" w:type="dxa"/>
+            </w:tcMar>
+          </w:tcPr>
+          <w:p>
+            <w:pPr>
+              <w:keepNext w:val="0"/>
+              <w:keepLines w:val="0"/>
+              <w:widowControl w:val="0"/>
+              <w:spacing w:lineRule="auto" w:after="0" w:line="240" w:before="0"/>
+              <w:ind w:left="0" w:firstLine="0" w:right="0"/>
+              <w:contextualSpacing w:val="0"/>
+              <w:jc w:val="left"/>
+            </w:pPr>
+            <w:r>
+              <w:rPr>
+                <w:rtl w:val="0"/>
+              </w:rPr>
+            </w:r>
+          </w:p>
+        </w:tc>
       </w:tr>
       <w:tr>
         <w:trPr>
@@ -764,6 +826,32 @@
             </w:r>
           </w:p>
         </w:tc>
+        <w:tc>
+          <w:tcPr>
+            <w:tcMar>
+              <w:top w:w="100.0" w:type="dxa"/>
+              <w:left w:w="108.0" w:type="dxa"/>
+              <w:bottom w:w="100.0" w:type="dxa"/>
+              <w:right w:w="108.0" w:type="dxa"/>
+            </w:tcMar>
+          </w:tcPr>
+          <w:p>
+            <w:pPr>
+              <w:keepNext w:val="0"/>
+              <w:keepLines w:val="0"/>
+              <w:widowControl w:val="0"/>
+              <w:spacing w:lineRule="auto" w:after="0" w:line="240" w:before="0"/>
+              <w:ind w:left="0" w:firstLine="0" w:right="0"/>
+              <w:contextualSpacing w:val="0"/>
+              <w:jc w:val="left"/>
+            </w:pPr>
+            <w:r>
+              <w:rPr>
+                <w:rtl w:val="0"/>
+              </w:rPr>
+            </w:r>
+          </w:p>
+        </w:tc>
       </w:tr>
       <w:tr>
         <w:trPr>
@@ -897,6 +985,38 @@
             </w:r>
           </w:p>
         </w:tc>
+        <w:tc>
+          <w:tcPr>
+            <w:tcMar>
+              <w:top w:w="100.0" w:type="dxa"/>
+              <w:left w:w="108.0" w:type="dxa"/>
+              <w:bottom w:w="100.0" w:type="dxa"/>
+              <w:right w:w="108.0" w:type="dxa"/>
+            </w:tcMar>
+          </w:tcPr>
+          <w:p>
+            <w:pPr>
+              <w:keepNext w:val="0"/>
+              <w:keepLines w:val="0"/>
+              <w:widowControl w:val="0"/>
+              <w:spacing w:lineRule="auto" w:after="0" w:line="240" w:before="0"/>
+              <w:ind w:left="0" w:firstLine="0" w:right="0"/>
+              <w:contextualSpacing w:val="0"/>
+              <w:jc w:val="left"/>
+            </w:pPr>
+            <w:r>
+              <w:rPr>
+                <w:rtl w:val="0"/>
+              </w:rPr>
+              <w:t xml:space="preserve">23.01.2014</w:t>
+            </w:r>
+            <w:r>
+              <w:rPr>
+                <w:rtl w:val="0"/>
+              </w:rPr>
+            </w:r>
+          </w:p>
+        </w:tc>
       </w:tr>
       <w:tr>
         <w:trPr>
@@ -1030,6 +1150,38 @@
             </w:r>
           </w:p>
         </w:tc>
+        <w:tc>
+          <w:tcPr>
+            <w:tcMar>
+              <w:top w:w="100.0" w:type="dxa"/>
+              <w:left w:w="108.0" w:type="dxa"/>
+              <w:bottom w:w="100.0" w:type="dxa"/>
+              <w:right w:w="108.0" w:type="dxa"/>
+            </w:tcMar>
+          </w:tcPr>
+          <w:p>
+            <w:pPr>
+              <w:keepNext w:val="0"/>
+              <w:keepLines w:val="0"/>
+              <w:widowControl w:val="0"/>
+              <w:spacing w:lineRule="auto" w:after="0" w:line="240" w:before="0"/>
+              <w:ind w:left="0" w:firstLine="0" w:right="0"/>
+              <w:contextualSpacing w:val="0"/>
+              <w:jc w:val="left"/>
+            </w:pPr>
+            <w:r>
+              <w:rPr>
+                <w:rtl w:val="0"/>
+              </w:rPr>
+              <w:t xml:space="preserve">23.01.2014</w:t>
+            </w:r>
+            <w:r>
+              <w:rPr>
+                <w:rtl w:val="0"/>
+              </w:rPr>
+            </w:r>
+          </w:p>
+        </w:tc>
       </w:tr>
       <w:tr>
         <w:trPr>
@@ -1155,6 +1307,203 @@
                 <w:rtl w:val="0"/>
               </w:rPr>
               <w:t xml:space="preserve">#4</w:t>
+            </w:r>
+            <w:r>
+              <w:rPr>
+                <w:rtl w:val="0"/>
+              </w:rPr>
+            </w:r>
+          </w:p>
+        </w:tc>
+        <w:tc>
+          <w:tcPr>
+            <w:tcMar>
+              <w:top w:w="100.0" w:type="dxa"/>
+              <w:left w:w="108.0" w:type="dxa"/>
+              <w:bottom w:w="100.0" w:type="dxa"/>
+              <w:right w:w="108.0" w:type="dxa"/>
+            </w:tcMar>
+          </w:tcPr>
+          <w:p>
+            <w:pPr>
+              <w:keepNext w:val="0"/>
+              <w:keepLines w:val="0"/>
+              <w:widowControl w:val="0"/>
+              <w:spacing w:lineRule="auto" w:after="0" w:line="240" w:before="0"/>
+              <w:ind w:left="0" w:firstLine="0" w:right="0"/>
+              <w:contextualSpacing w:val="0"/>
+              <w:jc w:val="left"/>
+            </w:pPr>
+            <w:r>
+              <w:rPr>
+                <w:rtl w:val="0"/>
+              </w:rPr>
+              <w:t xml:space="preserve">24.01.2014</w:t>
+            </w:r>
+            <w:r>
+              <w:rPr>
+                <w:rtl w:val="0"/>
+              </w:rPr>
+            </w:r>
+          </w:p>
+        </w:tc>
+      </w:tr>
+      <w:tr>
+        <w:trPr>
+          <w:trHeight w:val="40" w:hRule="atLeast"/>
+        </w:trPr>
+        <w:tc>
+          <w:tcPr>
+            <w:tcMar>
+              <w:top w:w="100.0" w:type="dxa"/>
+              <w:left w:w="115.0" w:type="dxa"/>
+              <w:bottom w:w="100.0" w:type="dxa"/>
+              <w:right w:w="115.0" w:type="dxa"/>
+            </w:tcMar>
+          </w:tcPr>
+          <w:p>
+            <w:pPr>
+              <w:keepNext w:val="0"/>
+              <w:keepLines w:val="0"/>
+              <w:widowControl w:val="0"/>
+              <w:spacing w:lineRule="auto" w:after="0" w:line="240" w:before="0"/>
+              <w:ind w:left="0" w:firstLine="0" w:right="0"/>
+              <w:contextualSpacing w:val="0"/>
+              <w:jc w:val="left"/>
+            </w:pPr>
+            <w:r>
+              <w:rPr>
+                <w:rtl w:val="0"/>
+              </w:rPr>
+              <w:t xml:space="preserve">0.6</w:t>
+            </w:r>
+            <w:r>
+              <w:rPr>
+                <w:rtl w:val="0"/>
+              </w:rPr>
+            </w:r>
+          </w:p>
+        </w:tc>
+        <w:tc>
+          <w:tcPr>
+            <w:tcMar>
+              <w:top w:w="100.0" w:type="dxa"/>
+              <w:left w:w="108.0" w:type="dxa"/>
+              <w:bottom w:w="100.0" w:type="dxa"/>
+              <w:right w:w="108.0" w:type="dxa"/>
+            </w:tcMar>
+          </w:tcPr>
+          <w:p>
+            <w:pPr>
+              <w:keepNext w:val="0"/>
+              <w:keepLines w:val="0"/>
+              <w:widowControl w:val="0"/>
+              <w:spacing w:lineRule="auto" w:after="0" w:line="240" w:before="0"/>
+              <w:ind w:left="0" w:firstLine="0" w:right="0"/>
+              <w:contextualSpacing w:val="0"/>
+              <w:jc w:val="left"/>
+            </w:pPr>
+            <w:r>
+              <w:rPr>
+                <w:rtl w:val="0"/>
+              </w:rPr>
+              <w:t xml:space="preserve">Мазняк Андрей</w:t>
+            </w:r>
+            <w:r>
+              <w:rPr>
+                <w:rtl w:val="0"/>
+              </w:rPr>
+            </w:r>
+          </w:p>
+        </w:tc>
+        <w:tc>
+          <w:tcPr>
+            <w:tcMar>
+              <w:top w:w="100.0" w:type="dxa"/>
+              <w:left w:w="108.0" w:type="dxa"/>
+              <w:bottom w:w="100.0" w:type="dxa"/>
+              <w:right w:w="108.0" w:type="dxa"/>
+            </w:tcMar>
+          </w:tcPr>
+          <w:p>
+            <w:pPr>
+              <w:keepNext w:val="0"/>
+              <w:keepLines w:val="0"/>
+              <w:widowControl w:val="0"/>
+              <w:spacing w:lineRule="auto" w:after="0" w:line="240" w:before="0"/>
+              <w:ind w:left="0" w:firstLine="0" w:right="0"/>
+              <w:contextualSpacing w:val="0"/>
+              <w:jc w:val="left"/>
+            </w:pPr>
+            <w:r>
+              <w:rPr>
+                <w:rtl w:val="0"/>
+              </w:rPr>
+              <w:t xml:space="preserve">Изменение диаграммы состояний</w:t>
+            </w:r>
+            <w:r>
+              <w:rPr>
+                <w:rtl w:val="0"/>
+              </w:rPr>
+            </w:r>
+          </w:p>
+        </w:tc>
+        <w:tc>
+          <w:tcPr>
+            <w:tcMar>
+              <w:top w:w="100.0" w:type="dxa"/>
+              <w:left w:w="108.0" w:type="dxa"/>
+              <w:bottom w:w="100.0" w:type="dxa"/>
+              <w:right w:w="108.0" w:type="dxa"/>
+            </w:tcMar>
+          </w:tcPr>
+          <w:p>
+            <w:pPr>
+              <w:keepNext w:val="0"/>
+              <w:keepLines w:val="0"/>
+              <w:widowControl w:val="0"/>
+              <w:spacing w:lineRule="auto" w:after="0" w:line="240" w:before="0"/>
+              <w:ind w:left="0" w:firstLine="0" w:right="0"/>
+              <w:contextualSpacing w:val="0"/>
+              <w:jc w:val="left"/>
+            </w:pPr>
+            <w:r>
+              <w:rPr>
+                <w:rtl w:val="0"/>
+              </w:rPr>
+              <w:t xml:space="preserve">#4</w:t>
+            </w:r>
+            <w:r>
+              <w:rPr>
+                <w:rtl w:val="0"/>
+              </w:rPr>
+            </w:r>
+          </w:p>
+        </w:tc>
+        <w:tc>
+          <w:tcPr>
+            <w:tcMar>
+              <w:top w:w="100.0" w:type="dxa"/>
+              <w:left w:w="108.0" w:type="dxa"/>
+              <w:bottom w:w="100.0" w:type="dxa"/>
+              <w:right w:w="108.0" w:type="dxa"/>
+            </w:tcMar>
+          </w:tcPr>
+          <w:p>
+            <w:pPr>
+              <w:keepNext w:val="0"/>
+              <w:keepLines w:val="0"/>
+              <w:widowControl w:val="0"/>
+              <w:spacing w:lineRule="auto" w:after="0" w:line="240" w:before="0"/>
+              <w:ind w:left="0" w:firstLine="0" w:right="0"/>
+              <w:contextualSpacing w:val="0"/>
+              <w:jc w:val="left"/>
+            </w:pPr>
+            <w:r>
+              <w:rPr>
+                <w:rtl w:val="0"/>
+              </w:rPr>
+              <w:t xml:space="preserve">24.01.2014</w:t>
             </w:r>
             <w:r>
               <w:rPr>
@@ -1342,12 +1691,12 @@
           <wp:inline distR="114300" distT="114300" distB="114300" distL="114300">
             <wp:extent cy="4533900" cx="5943600"/>
             <wp:effectExtent t="0" b="0" r="0" l="0"/>
-            <wp:docPr id="3" name="image05.png"/>
+            <wp:docPr id="3" name="image04.png"/>
             <a:graphic>
               <a:graphicData uri="http://schemas.openxmlformats.org/drawingml/2006/picture">
                 <pic:pic>
                   <pic:nvPicPr>
-                    <pic:cNvPr id="0" name="image05.png"/>
+                    <pic:cNvPr id="0" name="image04.png"/>
                     <pic:cNvPicPr preferRelativeResize="0"/>
                   </pic:nvPicPr>
                   <pic:blipFill>
@@ -1451,12 +1800,12 @@
           <wp:inline distR="114300" distT="114300" distB="114300" distL="114300">
             <wp:extent cy="4673600" cx="5943600"/>
             <wp:effectExtent t="0" b="0" r="0" l="0"/>
-            <wp:docPr id="2" name="image04.png"/>
+            <wp:docPr id="2" name="image03.png"/>
             <a:graphic>
               <a:graphicData uri="http://schemas.openxmlformats.org/drawingml/2006/picture">
                 <pic:pic>
                   <pic:nvPicPr>
-                    <pic:cNvPr id="0" name="image04.png"/>
+                    <pic:cNvPr id="0" name="image03.png"/>
                     <pic:cNvPicPr preferRelativeResize="0"/>
                   </pic:nvPicPr>
                   <pic:blipFill>
@@ -1553,12 +1902,12 @@
         <w:contextualSpacing w:val="0"/>
         <w:jc w:val="both"/>
       </w:pPr>
-      <w:bookmarkStart w:id="5" w:colFirst="0" w:name="h.31ximodavbx2" w:colLast="0"/>
+      <w:bookmarkStart w:id="5" w:colFirst="0" w:name="h.byd10mrvi6eq" w:colLast="0"/>
       <w:bookmarkEnd w:id="5"/>
       <w:r>
         <w:drawing>
           <wp:inline distR="114300" distT="114300" distB="114300" distL="114300">
-            <wp:extent cy="4238625" cx="3800475"/>
+            <wp:extent cy="5543550" cx="4972050"/>
             <wp:effectExtent t="0" b="0" r="0" l="0"/>
             <wp:docPr id="4" name="image02.png"/>
             <a:graphic>
@@ -1577,7 +1926,7 @@
                   </pic:blipFill>
                   <pic:spPr>
                     <a:xfrm>
-                      <a:ext cy="4238625" cx="3800475"/>
+                      <a:ext cy="5543550" cx="4972050"/>
                     </a:xfrm>
                     <a:prstGeom prst="rect"/>
                     <a:ln/>
@@ -1590,6 +1939,20 @@
       </w:r>
       <w:r>
         <w:rPr>
+          <w:rtl w:val="0"/>
+        </w:rPr>
+      </w:r>
+    </w:p>
+    <w:p>
+      <w:pPr>
+        <w:spacing w:lineRule="auto" w:after="160" w:line="259" w:before="100"/>
+        <w:contextualSpacing w:val="0"/>
+        <w:jc w:val="both"/>
+      </w:pPr>
+      <w:bookmarkStart w:id="6" w:colFirst="0" w:name="h.31ximodavbx2" w:colLast="0"/>
+      <w:bookmarkEnd w:id="6"/>
+      <w:r>
+        <w:rPr>
           <w:i w:val="1"/>
           <w:color w:val="323232"/>
           <w:sz w:val="18"/>
@@ -1609,8 +1972,8 @@
         <w:contextualSpacing w:val="0"/>
         <w:jc w:val="both"/>
       </w:pPr>
-      <w:bookmarkStart w:id="6" w:colFirst="0" w:name="h.d29ontplgqz" w:colLast="0"/>
-      <w:bookmarkEnd w:id="6"/>
+      <w:bookmarkStart w:id="7" w:colFirst="0" w:name="h.d29ontplgqz" w:colLast="0"/>
+      <w:bookmarkEnd w:id="7"/>
       <w:r>
         <w:rPr>
           <w:rtl w:val="0"/>
@@ -1634,8 +1997,8 @@
           <w:u w:val="none"/>
         </w:rPr>
       </w:pPr>
-      <w:bookmarkStart w:id="7" w:colFirst="0" w:name="h.30j0zll" w:colLast="0"/>
-      <w:bookmarkEnd w:id="7"/>
+      <w:bookmarkStart w:id="8" w:colFirst="0" w:name="h.30j0zll" w:colLast="0"/>
+      <w:bookmarkEnd w:id="8"/>
       <w:r>
         <w:rPr>
           <w:b w:val="1"/>

</xml_diff>